<commit_message>
Menu avec surbrillance actif
</commit_message>
<xml_diff>
--- a/Maquette/Projet Symfony.docx
+++ b/Maquette/Projet Symfony.docx
@@ -15,7 +15,750 @@
         <w:rPr>
           <w:rtl w:val="0"/>
         </w:rPr>
-        <w:t xml:space="preserve">Projet Symfony</w:t>
+        <w:t xml:space="preserve">Projet BeFree</w:t>
+      </w:r>
+    </w:p>
+    <w:p>
+      <w:pPr>
+        <w:rPr/>
+      </w:pPr>
+      <w:r>
+        <w:rPr>
+          <w:rtl w:val="0"/>
+        </w:rPr>
+      </w:r>
+    </w:p>
+    <w:p>
+      <w:pPr>
+        <w:rPr/>
+      </w:pPr>
+      <w:r>
+        <w:rPr>
+          <w:b w:val="1"/>
+          <w:u w:val="single"/>
+          <w:rtl w:val="0"/>
+        </w:rPr>
+        <w:t xml:space="preserve">Le concept :</w:t>
+      </w:r>
+      <w:r>
+        <w:rPr>
+          <w:rtl w:val="0"/>
+        </w:rPr>
+        <w:t xml:space="preserve"> </w:t>
+      </w:r>
+    </w:p>
+    <w:p>
+      <w:pPr>
+        <w:rPr/>
+      </w:pPr>
+      <w:r>
+        <w:rPr>
+          <w:rtl w:val="0"/>
+        </w:rPr>
+        <w:t xml:space="preserve">Proposer tous les mois une activité extérieure dans l’Hérault à des clients abonnés à la plateforme. Nous donnons accès à un panel de 4 randonnés qui change tous les mois + 3 niveaux d’offre proposées : </w:t>
+      </w:r>
+    </w:p>
+    <w:p>
+      <w:pPr>
+        <w:numPr>
+          <w:ilvl w:val="0"/>
+          <w:numId w:val="6"/>
+        </w:numPr>
+        <w:ind w:left="1440" w:hanging="360"/>
+        <w:rPr>
+          <w:u w:val="none"/>
+        </w:rPr>
+      </w:pPr>
+      <w:r>
+        <w:rPr>
+          <w:rtl w:val="0"/>
+        </w:rPr>
+        <w:t xml:space="preserve">Une offre “Rando” à 10€ -&gt; offre la possibilité une fois par mois de faire une randonnée avec un accompagnateur professionnel</w:t>
+      </w:r>
+    </w:p>
+    <w:p>
+      <w:pPr>
+        <w:ind w:left="1440" w:firstLine="0"/>
+        <w:rPr/>
+      </w:pPr>
+      <w:r>
+        <w:rPr>
+          <w:color w:val="38761d"/>
+          <w:rtl w:val="0"/>
+        </w:rPr>
+        <w:t xml:space="preserve">[Dataset 2]</w:t>
+      </w:r>
+      <w:r>
+        <w:rPr>
+          <w:rtl w:val="0"/>
+        </w:rPr>
+      </w:r>
+    </w:p>
+    <w:p>
+      <w:pPr>
+        <w:numPr>
+          <w:ilvl w:val="0"/>
+          <w:numId w:val="6"/>
+        </w:numPr>
+        <w:ind w:left="1440" w:hanging="360"/>
+      </w:pPr>
+      <w:r>
+        <w:rPr>
+          <w:rtl w:val="0"/>
+        </w:rPr>
+        <w:t xml:space="preserve">Une offre “Activité” à 20€ -&gt; qui donne accès à l’inscription à une activité par mois (segway, canoë, escalade, voile, surf, paintball, accrobranche)</w:t>
+      </w:r>
+    </w:p>
+    <w:p>
+      <w:pPr>
+        <w:numPr>
+          <w:ilvl w:val="0"/>
+          <w:numId w:val="6"/>
+        </w:numPr>
+        <w:ind w:left="1440" w:hanging="360"/>
+      </w:pPr>
+      <w:r>
+        <w:rPr>
+          <w:rtl w:val="0"/>
+        </w:rPr>
+        <w:t xml:space="preserve">Une offre “Xtreme” à 100€ -&gt; Ou tu peux t’inscrire à un activité sensation forte (parapente, catamaran, jet-ski, saut à élastique)</w:t>
+      </w:r>
+    </w:p>
+    <w:p>
+      <w:pPr>
+        <w:ind w:left="1440" w:firstLine="0"/>
+        <w:rPr/>
+      </w:pPr>
+      <w:r>
+        <w:rPr>
+          <w:rtl w:val="0"/>
+        </w:rPr>
+      </w:r>
+    </w:p>
+    <w:p>
+      <w:pPr>
+        <w:rPr>
+          <w:b w:val="1"/>
+          <w:u w:val="single"/>
+        </w:rPr>
+      </w:pPr>
+      <w:r>
+        <w:rPr>
+          <w:b w:val="1"/>
+          <w:u w:val="single"/>
+          <w:rtl w:val="0"/>
+        </w:rPr>
+        <w:t xml:space="preserve">Offre Rando : </w:t>
+      </w:r>
+    </w:p>
+    <w:p>
+      <w:pPr>
+        <w:numPr>
+          <w:ilvl w:val="0"/>
+          <w:numId w:val="7"/>
+        </w:numPr>
+        <w:ind w:left="720" w:hanging="360"/>
+        <w:rPr/>
+      </w:pPr>
+      <w:r>
+        <w:rPr>
+          <w:rtl w:val="0"/>
+        </w:rPr>
+        <w:t xml:space="preserve">X dates proposées avec inscription par l’utilisateur en fonction des places disponibles. Les trajets des 4 randos est dispo sur le site et l’utilisateur peut s’inscrire à l’une d’elle pour la faire avec un accompagnateur</w:t>
+      </w:r>
+    </w:p>
+    <w:p>
+      <w:pPr>
+        <w:numPr>
+          <w:ilvl w:val="0"/>
+          <w:numId w:val="7"/>
+        </w:numPr>
+        <w:ind w:left="720" w:hanging="360"/>
+      </w:pPr>
+      <w:r>
+        <w:rPr>
+          <w:rtl w:val="0"/>
+        </w:rPr>
+        <w:t xml:space="preserve">Les randos et les dates sont défini par l’administrateur</w:t>
+      </w:r>
+      <w:r>
+        <w:rPr>
+          <w:rtl w:val="0"/>
+        </w:rPr>
+      </w:r>
+    </w:p>
+    <w:p>
+      <w:pPr>
+        <w:rPr/>
+      </w:pPr>
+      <w:r>
+        <w:rPr>
+          <w:rtl w:val="0"/>
+        </w:rPr>
+      </w:r>
+    </w:p>
+    <w:p>
+      <w:pPr>
+        <w:rPr>
+          <w:b w:val="1"/>
+          <w:u w:val="single"/>
+        </w:rPr>
+      </w:pPr>
+      <w:r>
+        <w:rPr>
+          <w:b w:val="1"/>
+          <w:u w:val="single"/>
+          <w:rtl w:val="0"/>
+        </w:rPr>
+        <w:t xml:space="preserve">Offre Activité: </w:t>
+      </w:r>
+    </w:p>
+    <w:p>
+      <w:pPr>
+        <w:numPr>
+          <w:ilvl w:val="0"/>
+          <w:numId w:val="7"/>
+        </w:numPr>
+        <w:ind w:left="720" w:hanging="360"/>
+      </w:pPr>
+      <w:r>
+        <w:rPr>
+          <w:rtl w:val="0"/>
+        </w:rPr>
+        <w:t xml:space="preserve">X activités qui changent tous les mois. L’utilisateur peut s’inscrire à l’une d’entre elle tant qu’il reste des places disponibles. </w:t>
+      </w:r>
+    </w:p>
+    <w:p>
+      <w:pPr>
+        <w:numPr>
+          <w:ilvl w:val="0"/>
+          <w:numId w:val="7"/>
+        </w:numPr>
+        <w:ind w:left="720" w:hanging="360"/>
+      </w:pPr>
+      <w:r>
+        <w:rPr>
+          <w:rtl w:val="0"/>
+        </w:rPr>
+        <w:t xml:space="preserve">Les activités, le nombre de places et les dates sont défini par l’administrateur</w:t>
+      </w:r>
+    </w:p>
+    <w:p>
+      <w:pPr>
+        <w:ind w:left="720" w:firstLine="0"/>
+        <w:rPr/>
+      </w:pPr>
+      <w:r>
+        <w:rPr>
+          <w:rtl w:val="0"/>
+        </w:rPr>
+      </w:r>
+    </w:p>
+    <w:p>
+      <w:pPr>
+        <w:rPr>
+          <w:b w:val="1"/>
+          <w:u w:val="single"/>
+        </w:rPr>
+      </w:pPr>
+      <w:r>
+        <w:rPr>
+          <w:b w:val="1"/>
+          <w:u w:val="single"/>
+          <w:rtl w:val="0"/>
+        </w:rPr>
+        <w:t xml:space="preserve">Offre Xtreme: </w:t>
+      </w:r>
+    </w:p>
+    <w:p>
+      <w:pPr>
+        <w:numPr>
+          <w:ilvl w:val="0"/>
+          <w:numId w:val="7"/>
+        </w:numPr>
+        <w:ind w:left="720" w:hanging="360"/>
+      </w:pPr>
+      <w:r>
+        <w:rPr>
+          <w:rtl w:val="0"/>
+        </w:rPr>
+        <w:t xml:space="preserve">X activité qui change tous les mois basée sur les sensations fortes. L’utilisateur peut s’inscrire tant qu’il reste des places disponibles. </w:t>
+      </w:r>
+    </w:p>
+    <w:p>
+      <w:pPr>
+        <w:numPr>
+          <w:ilvl w:val="0"/>
+          <w:numId w:val="7"/>
+        </w:numPr>
+        <w:ind w:left="720" w:hanging="360"/>
+      </w:pPr>
+      <w:r>
+        <w:rPr>
+          <w:rtl w:val="0"/>
+        </w:rPr>
+        <w:t xml:space="preserve">Les activités, le nombre de places et les dates sont défini par l’administrateur</w:t>
+      </w:r>
+    </w:p>
+    <w:p>
+      <w:pPr>
+        <w:rPr/>
+      </w:pPr>
+      <w:r>
+        <w:rPr>
+          <w:rtl w:val="0"/>
+        </w:rPr>
+      </w:r>
+    </w:p>
+    <w:p>
+      <w:pPr>
+        <w:rPr>
+          <w:b w:val="1"/>
+          <w:u w:val="single"/>
+        </w:rPr>
+      </w:pPr>
+      <w:r>
+        <w:rPr>
+          <w:b w:val="1"/>
+          <w:u w:val="single"/>
+          <w:rtl w:val="0"/>
+        </w:rPr>
+        <w:t xml:space="preserve">Types d’utilisateurs:</w:t>
+      </w:r>
+    </w:p>
+    <w:p>
+      <w:pPr>
+        <w:numPr>
+          <w:ilvl w:val="0"/>
+          <w:numId w:val="4"/>
+        </w:numPr>
+        <w:ind w:left="720" w:hanging="360"/>
+        <w:rPr>
+          <w:u w:val="none"/>
+        </w:rPr>
+      </w:pPr>
+      <w:r>
+        <w:rPr>
+          <w:rtl w:val="0"/>
+        </w:rPr>
+        <w:t xml:space="preserve">Clients: </w:t>
+      </w:r>
+    </w:p>
+    <w:p>
+      <w:pPr>
+        <w:numPr>
+          <w:ilvl w:val="1"/>
+          <w:numId w:val="4"/>
+        </w:numPr>
+        <w:ind w:left="1440" w:hanging="360"/>
+        <w:rPr>
+          <w:u w:val="none"/>
+        </w:rPr>
+      </w:pPr>
+      <w:r>
+        <w:rPr>
+          <w:rtl w:val="0"/>
+        </w:rPr>
+        <w:t xml:space="preserve">Il a accès à différentes activités selon le niveau de son abonnement</w:t>
+      </w:r>
+    </w:p>
+    <w:p>
+      <w:pPr>
+        <w:numPr>
+          <w:ilvl w:val="1"/>
+          <w:numId w:val="4"/>
+        </w:numPr>
+        <w:ind w:left="1440" w:hanging="360"/>
+        <w:rPr>
+          <w:u w:val="none"/>
+        </w:rPr>
+      </w:pPr>
+      <w:r>
+        <w:rPr>
+          <w:rtl w:val="0"/>
+        </w:rPr>
+        <w:t xml:space="preserve">Il peut s’inscrire aux activités de son choix (1 par mois)</w:t>
+      </w:r>
+    </w:p>
+    <w:p>
+      <w:pPr>
+        <w:numPr>
+          <w:ilvl w:val="0"/>
+          <w:numId w:val="4"/>
+        </w:numPr>
+        <w:ind w:left="720" w:hanging="360"/>
+        <w:rPr>
+          <w:u w:val="none"/>
+        </w:rPr>
+      </w:pPr>
+      <w:r>
+        <w:rPr>
+          <w:rtl w:val="0"/>
+        </w:rPr>
+        <w:t xml:space="preserve">Administrateur / Organisateur:</w:t>
+      </w:r>
+    </w:p>
+    <w:p>
+      <w:pPr>
+        <w:numPr>
+          <w:ilvl w:val="1"/>
+          <w:numId w:val="4"/>
+        </w:numPr>
+        <w:ind w:left="1440" w:hanging="360"/>
+        <w:rPr>
+          <w:u w:val="none"/>
+        </w:rPr>
+      </w:pPr>
+      <w:r>
+        <w:rPr>
+          <w:rtl w:val="0"/>
+        </w:rPr>
+        <w:t xml:space="preserve">Il peut créer des activités/rando et définir la date et le nombre de places disponibles</w:t>
+      </w:r>
+    </w:p>
+    <w:p>
+      <w:pPr>
+        <w:numPr>
+          <w:ilvl w:val="1"/>
+          <w:numId w:val="4"/>
+        </w:numPr>
+        <w:ind w:left="1440" w:hanging="360"/>
+        <w:rPr>
+          <w:u w:val="none"/>
+        </w:rPr>
+      </w:pPr>
+      <w:r>
+        <w:rPr>
+          <w:rtl w:val="0"/>
+        </w:rPr>
+        <w:t xml:space="preserve">Il crée les profils accompagnateurs et les affectent aux activités</w:t>
+      </w:r>
+    </w:p>
+    <w:p>
+      <w:pPr>
+        <w:numPr>
+          <w:ilvl w:val="1"/>
+          <w:numId w:val="4"/>
+        </w:numPr>
+        <w:ind w:left="1440" w:hanging="360"/>
+        <w:rPr>
+          <w:u w:val="none"/>
+        </w:rPr>
+      </w:pPr>
+      <w:r>
+        <w:rPr>
+          <w:rtl w:val="0"/>
+        </w:rPr>
+        <w:t xml:space="preserve">Il a accès à une base de donnée regroupant les prestataires susceptibles d’accueillir l’activité </w:t>
+      </w:r>
+      <w:r>
+        <w:rPr>
+          <w:color w:val="38761d"/>
+          <w:rtl w:val="0"/>
+        </w:rPr>
+        <w:t xml:space="preserve">[Dataset 5]</w:t>
+      </w:r>
+      <w:r>
+        <w:rPr>
+          <w:rtl w:val="0"/>
+        </w:rPr>
+      </w:r>
+    </w:p>
+    <w:p>
+      <w:pPr>
+        <w:numPr>
+          <w:ilvl w:val="0"/>
+          <w:numId w:val="4"/>
+        </w:numPr>
+        <w:ind w:left="720" w:hanging="360"/>
+        <w:rPr>
+          <w:u w:val="none"/>
+        </w:rPr>
+      </w:pPr>
+      <w:r>
+        <w:rPr>
+          <w:rtl w:val="0"/>
+        </w:rPr>
+        <w:t xml:space="preserve">Accompagnateur</w:t>
+      </w:r>
+    </w:p>
+    <w:p>
+      <w:pPr>
+        <w:numPr>
+          <w:ilvl w:val="1"/>
+          <w:numId w:val="4"/>
+        </w:numPr>
+        <w:ind w:left="1440" w:hanging="360"/>
+        <w:rPr>
+          <w:u w:val="none"/>
+        </w:rPr>
+      </w:pPr>
+      <w:r>
+        <w:rPr>
+          <w:rtl w:val="0"/>
+        </w:rPr>
+        <w:t xml:space="preserve">Il accompagne les clients. Il est affecté à une activité par l’organisateur. </w:t>
+      </w:r>
+    </w:p>
+    <w:p>
+      <w:pPr>
+        <w:numPr>
+          <w:ilvl w:val="1"/>
+          <w:numId w:val="4"/>
+        </w:numPr>
+        <w:ind w:left="1440" w:hanging="360"/>
+        <w:rPr>
+          <w:u w:val="none"/>
+        </w:rPr>
+      </w:pPr>
+      <w:r>
+        <w:rPr>
+          <w:rtl w:val="0"/>
+        </w:rPr>
+        <w:t xml:space="preserve">Il a accès à ses affectations sur son profil</w:t>
+      </w:r>
+    </w:p>
+    <w:p>
+      <w:pPr>
+        <w:rPr/>
+      </w:pPr>
+      <w:r>
+        <w:rPr>
+          <w:rtl w:val="0"/>
+        </w:rPr>
+      </w:r>
+    </w:p>
+    <w:p>
+      <w:pPr>
+        <w:rPr/>
+      </w:pPr>
+      <w:r>
+        <w:rPr>
+          <w:rtl w:val="0"/>
+        </w:rPr>
+      </w:r>
+    </w:p>
+    <w:p>
+      <w:pPr>
+        <w:rPr/>
+      </w:pPr>
+      <w:r>
+        <w:rPr>
+          <w:rtl w:val="0"/>
+        </w:rPr>
+      </w:r>
+    </w:p>
+    <w:p>
+      <w:pPr>
+        <w:rPr/>
+      </w:pPr>
+      <w:r>
+        <w:rPr>
+          <w:rtl w:val="0"/>
+        </w:rPr>
+      </w:r>
+    </w:p>
+    <w:p>
+      <w:pPr>
+        <w:rPr>
+          <w:b w:val="1"/>
+          <w:u w:val="single"/>
+        </w:rPr>
+      </w:pPr>
+      <w:r>
+        <w:rPr>
+          <w:b w:val="1"/>
+          <w:u w:val="single"/>
+          <w:rtl w:val="0"/>
+        </w:rPr>
+        <w:t xml:space="preserve">MCD :</w:t>
+      </w:r>
+    </w:p>
+    <w:p>
+      <w:pPr>
+        <w:rPr/>
+      </w:pPr>
+      <w:r>
+        <w:rPr>
+          <w:rtl w:val="0"/>
+        </w:rPr>
+      </w:r>
+    </w:p>
+    <w:p>
+      <w:pPr>
+        <w:rPr/>
+      </w:pPr>
+      <w:r>
+        <w:rPr/>
+        <w:drawing>
+          <wp:inline distB="114300" distT="114300" distL="114300" distR="114300">
+            <wp:extent cx="5760000" cy="3581400"/>
+            <wp:effectExtent b="0" l="0" r="0" t="0"/>
+            <wp:docPr id="2" name="image2.png"/>
+            <a:graphic>
+              <a:graphicData uri="http://schemas.openxmlformats.org/drawingml/2006/picture">
+                <pic:pic>
+                  <pic:nvPicPr>
+                    <pic:cNvPr id="0" name="image2.png"/>
+                    <pic:cNvPicPr preferRelativeResize="0"/>
+                  </pic:nvPicPr>
+                  <pic:blipFill>
+                    <a:blip r:embed="rId6"/>
+                    <a:srcRect b="0" l="0" r="0" t="0"/>
+                    <a:stretch>
+                      <a:fillRect/>
+                    </a:stretch>
+                  </pic:blipFill>
+                  <pic:spPr>
+                    <a:xfrm>
+                      <a:off x="0" y="0"/>
+                      <a:ext cx="5760000" cy="3581400"/>
+                    </a:xfrm>
+                    <a:prstGeom prst="rect"/>
+                    <a:ln/>
+                  </pic:spPr>
+                </pic:pic>
+              </a:graphicData>
+            </a:graphic>
+          </wp:inline>
+        </w:drawing>
+      </w:r>
+      <w:r>
+        <w:rPr>
+          <w:rtl w:val="0"/>
+        </w:rPr>
+      </w:r>
+    </w:p>
+    <w:p>
+      <w:pPr>
+        <w:rPr/>
+      </w:pPr>
+      <w:r>
+        <w:rPr>
+          <w:rtl w:val="0"/>
+        </w:rPr>
+      </w:r>
+    </w:p>
+    <w:p>
+      <w:pPr>
+        <w:rPr/>
+      </w:pPr>
+      <w:r>
+        <w:rPr>
+          <w:b w:val="1"/>
+          <w:u w:val="single"/>
+          <w:rtl w:val="0"/>
+        </w:rPr>
+        <w:t xml:space="preserve">MLD :</w:t>
+      </w:r>
+      <w:r>
+        <w:rPr>
+          <w:rtl w:val="0"/>
+        </w:rPr>
+      </w:r>
+    </w:p>
+    <w:p>
+      <w:pPr>
+        <w:rPr/>
+      </w:pPr>
+      <w:r>
+        <w:rPr/>
+        <w:drawing>
+          <wp:inline distB="114300" distT="114300" distL="114300" distR="114300">
+            <wp:extent cx="5760000" cy="3708400"/>
+            <wp:effectExtent b="0" l="0" r="0" t="0"/>
+            <wp:docPr id="1" name="image1.png"/>
+            <a:graphic>
+              <a:graphicData uri="http://schemas.openxmlformats.org/drawingml/2006/picture">
+                <pic:pic>
+                  <pic:nvPicPr>
+                    <pic:cNvPr id="0" name="image1.png"/>
+                    <pic:cNvPicPr preferRelativeResize="0"/>
+                  </pic:nvPicPr>
+                  <pic:blipFill>
+                    <a:blip r:embed="rId7"/>
+                    <a:srcRect b="0" l="0" r="0" t="0"/>
+                    <a:stretch>
+                      <a:fillRect/>
+                    </a:stretch>
+                  </pic:blipFill>
+                  <pic:spPr>
+                    <a:xfrm>
+                      <a:off x="0" y="0"/>
+                      <a:ext cx="5760000" cy="3708400"/>
+                    </a:xfrm>
+                    <a:prstGeom prst="rect"/>
+                    <a:ln/>
+                  </pic:spPr>
+                </pic:pic>
+              </a:graphicData>
+            </a:graphic>
+          </wp:inline>
+        </w:drawing>
+      </w:r>
+      <w:r>
+        <w:rPr>
+          <w:rtl w:val="0"/>
+        </w:rPr>
+      </w:r>
+    </w:p>
+    <w:p>
+      <w:pPr>
+        <w:rPr/>
+      </w:pPr>
+      <w:r>
+        <w:rPr>
+          <w:rtl w:val="0"/>
+        </w:rPr>
+      </w:r>
+    </w:p>
+    <w:p>
+      <w:pPr>
+        <w:rPr/>
+      </w:pPr>
+      <w:r>
+        <w:rPr>
+          <w:rtl w:val="0"/>
+        </w:rPr>
+      </w:r>
+    </w:p>
+    <w:p>
+      <w:pPr>
+        <w:rPr/>
+      </w:pPr>
+      <w:r>
+        <w:rPr>
+          <w:rtl w:val="0"/>
+        </w:rPr>
+      </w:r>
+    </w:p>
+    <w:p>
+      <w:pPr>
+        <w:rPr/>
+      </w:pPr>
+      <w:r>
+        <w:rPr>
+          <w:rtl w:val="0"/>
+        </w:rPr>
+      </w:r>
+    </w:p>
+    <w:p>
+      <w:pPr>
+        <w:rPr/>
+      </w:pPr>
+      <w:r>
+        <w:rPr>
+          <w:b w:val="1"/>
+          <w:u w:val="single"/>
+          <w:rtl w:val="0"/>
+        </w:rPr>
+        <w:t xml:space="preserve">Annexe :</w:t>
+      </w:r>
+      <w:r>
+        <w:rPr>
+          <w:rtl w:val="0"/>
+        </w:rPr>
+        <w:t xml:space="preserve"> </w:t>
       </w:r>
     </w:p>
     <w:p>
@@ -88,9 +831,6 @@
           <w:numId w:val="5"/>
         </w:numPr>
         <w:ind w:left="720" w:hanging="360"/>
-        <w:rPr>
-          <w:u w:val="none"/>
-        </w:rPr>
       </w:pPr>
       <w:r>
         <w:rPr>
@@ -106,9 +846,6 @@
           <w:numId w:val="1"/>
         </w:numPr>
         <w:ind w:left="720" w:hanging="360"/>
-        <w:rPr>
-          <w:u w:val="none"/>
-        </w:rPr>
       </w:pPr>
       <w:r>
         <w:rPr>
@@ -124,9 +861,6 @@
           <w:numId w:val="2"/>
         </w:numPr>
         <w:ind w:left="720" w:hanging="360"/>
-        <w:rPr>
-          <w:u w:val="none"/>
-        </w:rPr>
       </w:pPr>
       <w:r>
         <w:rPr>
@@ -181,7 +915,7 @@
       <w:pPr>
         <w:rPr/>
       </w:pPr>
-      <w:hyperlink r:id="rId6">
+      <w:hyperlink r:id="rId8">
         <w:r>
           <w:rPr>
             <w:color w:val="1155cc"/>
@@ -225,7 +959,7 @@
       <w:pPr>
         <w:rPr/>
       </w:pPr>
-      <w:hyperlink r:id="rId7">
+      <w:hyperlink r:id="rId9">
         <w:r>
           <w:rPr>
             <w:color w:val="1155cc"/>
@@ -272,7 +1006,7 @@
       <w:pPr>
         <w:rPr/>
       </w:pPr>
-      <w:hyperlink r:id="rId8">
+      <w:hyperlink r:id="rId10">
         <w:r>
           <w:rPr>
             <w:color w:val="1155cc"/>
@@ -313,7 +1047,7 @@
       <w:pPr>
         <w:rPr/>
       </w:pPr>
-      <w:hyperlink r:id="rId9">
+      <w:hyperlink r:id="rId11">
         <w:r>
           <w:rPr>
             <w:color w:val="1155cc"/>
@@ -371,7 +1105,7 @@
       <w:pPr>
         <w:rPr/>
       </w:pPr>
-      <w:hyperlink r:id="rId10">
+      <w:hyperlink r:id="rId12">
         <w:r>
           <w:rPr>
             <w:color w:val="1155cc"/>
@@ -430,9 +1164,6 @@
           <w:numId w:val="3"/>
         </w:numPr>
         <w:ind w:left="720" w:hanging="360"/>
-        <w:rPr>
-          <w:u w:val="none"/>
-        </w:rPr>
       </w:pPr>
       <w:r>
         <w:rPr>
@@ -448,9 +1179,6 @@
           <w:numId w:val="3"/>
         </w:numPr>
         <w:ind w:left="720" w:hanging="360"/>
-        <w:rPr>
-          <w:u w:val="none"/>
-        </w:rPr>
       </w:pPr>
       <w:r>
         <w:rPr>
@@ -466,9 +1194,6 @@
           <w:numId w:val="3"/>
         </w:numPr>
         <w:ind w:left="720" w:hanging="360"/>
-        <w:rPr>
-          <w:u w:val="none"/>
-        </w:rPr>
       </w:pPr>
       <w:r>
         <w:rPr>
@@ -484,605 +1209,12 @@
           <w:numId w:val="3"/>
         </w:numPr>
         <w:ind w:left="720" w:hanging="360"/>
-        <w:rPr>
-          <w:u w:val="none"/>
-        </w:rPr>
       </w:pPr>
       <w:r>
         <w:rPr>
           <w:rtl w:val="0"/>
         </w:rPr>
         <w:t xml:space="preserve">Le projet</w:t>
-      </w:r>
-    </w:p>
-    <w:p>
-      <w:pPr>
-        <w:rPr/>
-      </w:pPr>
-      <w:r>
-        <w:rPr>
-          <w:rtl w:val="0"/>
-        </w:rPr>
-      </w:r>
-    </w:p>
-    <w:p>
-      <w:pPr>
-        <w:rPr/>
-      </w:pPr>
-      <w:r>
-        <w:rPr>
-          <w:rtl w:val="0"/>
-        </w:rPr>
-      </w:r>
-    </w:p>
-    <w:p>
-      <w:pPr>
-        <w:rPr/>
-      </w:pPr>
-      <w:r>
-        <w:rPr>
-          <w:rtl w:val="0"/>
-        </w:rPr>
-      </w:r>
-    </w:p>
-    <w:p>
-      <w:pPr>
-        <w:rPr/>
-      </w:pPr>
-      <w:r>
-        <w:rPr>
-          <w:rtl w:val="0"/>
-        </w:rPr>
-      </w:r>
-    </w:p>
-    <w:p>
-      <w:pPr>
-        <w:rPr/>
-      </w:pPr>
-      <w:r>
-        <w:rPr>
-          <w:b w:val="1"/>
-          <w:u w:val="single"/>
-          <w:rtl w:val="0"/>
-        </w:rPr>
-        <w:t xml:space="preserve">Le concept :</w:t>
-      </w:r>
-      <w:r>
-        <w:rPr>
-          <w:rtl w:val="0"/>
-        </w:rPr>
-        <w:t xml:space="preserve"> </w:t>
-      </w:r>
-    </w:p>
-    <w:p>
-      <w:pPr>
-        <w:rPr/>
-      </w:pPr>
-      <w:r>
-        <w:rPr>
-          <w:rtl w:val="0"/>
-        </w:rPr>
-        <w:t xml:space="preserve">Proposer tous les mois une activité extérieure dans l’Hérault à des clients abonnés à la plateforme. 3 niveaux d’offre proposées : </w:t>
-      </w:r>
-    </w:p>
-    <w:p>
-      <w:pPr>
-        <w:numPr>
-          <w:ilvl w:val="0"/>
-          <w:numId w:val="6"/>
-        </w:numPr>
-        <w:ind w:left="1440" w:hanging="360"/>
-        <w:rPr>
-          <w:u w:val="none"/>
-        </w:rPr>
-      </w:pPr>
-      <w:r>
-        <w:rPr>
-          <w:rtl w:val="0"/>
-        </w:rPr>
-        <w:t xml:space="preserve">Une offre “Rando” à 10€ -&gt; qui donne accès à un panel de 4 randonnés qui change tous les mois + offre la possibilité une fois par mois de faire une randonnée avec un accompagnateur professionnel</w:t>
-      </w:r>
-    </w:p>
-    <w:p>
-      <w:pPr>
-        <w:ind w:left="1440" w:firstLine="0"/>
-        <w:rPr/>
-      </w:pPr>
-      <w:r>
-        <w:rPr>
-          <w:color w:val="38761d"/>
-          <w:rtl w:val="0"/>
-        </w:rPr>
-        <w:t xml:space="preserve">[Dataset 2]</w:t>
-      </w:r>
-      <w:r>
-        <w:rPr>
-          <w:rtl w:val="0"/>
-        </w:rPr>
-      </w:r>
-    </w:p>
-    <w:p>
-      <w:pPr>
-        <w:numPr>
-          <w:ilvl w:val="0"/>
-          <w:numId w:val="6"/>
-        </w:numPr>
-        <w:ind w:left="1440" w:hanging="360"/>
-      </w:pPr>
-      <w:r>
-        <w:rPr>
-          <w:rtl w:val="0"/>
-        </w:rPr>
-        <w:t xml:space="preserve">Une offre “Activité” à 20€ -&gt; qui donne accès à l’inscription à une activité par mois (segway, canoë, escalade, voile, surf, paintball, accrobranche)</w:t>
-      </w:r>
-    </w:p>
-    <w:p>
-      <w:pPr>
-        <w:numPr>
-          <w:ilvl w:val="0"/>
-          <w:numId w:val="6"/>
-        </w:numPr>
-        <w:ind w:left="1440" w:hanging="360"/>
-      </w:pPr>
-      <w:r>
-        <w:rPr>
-          <w:rtl w:val="0"/>
-        </w:rPr>
-        <w:t xml:space="preserve">Une offre “Xtreme” à 100€ -&gt; Ou tu peux t’inscrire à un activité sensation forte (parapente, catamaran, jet-ski, saut à élastique)</w:t>
-      </w:r>
-    </w:p>
-    <w:p>
-      <w:pPr>
-        <w:ind w:left="1440" w:firstLine="0"/>
-        <w:rPr/>
-      </w:pPr>
-      <w:r>
-        <w:rPr>
-          <w:rtl w:val="0"/>
-        </w:rPr>
-      </w:r>
-    </w:p>
-    <w:p>
-      <w:pPr>
-        <w:rPr>
-          <w:b w:val="1"/>
-          <w:u w:val="single"/>
-        </w:rPr>
-      </w:pPr>
-      <w:r>
-        <w:rPr>
-          <w:b w:val="1"/>
-          <w:u w:val="single"/>
-          <w:rtl w:val="0"/>
-        </w:rPr>
-        <w:t xml:space="preserve">Offre Rando : </w:t>
-      </w:r>
-    </w:p>
-    <w:p>
-      <w:pPr>
-        <w:numPr>
-          <w:ilvl w:val="0"/>
-          <w:numId w:val="7"/>
-        </w:numPr>
-        <w:ind w:left="720" w:hanging="360"/>
-        <w:rPr/>
-      </w:pPr>
-      <w:r>
-        <w:rPr>
-          <w:rtl w:val="0"/>
-        </w:rPr>
-        <w:t xml:space="preserve">X dates proposées avec inscription par l’utilisateur en fonction des places disponibles. Les trajets des 4 randos est dispo sur le site et l’utilisateur peut s’inscrire à l’une d’elle pour la faire avec un accompagnateur</w:t>
-      </w:r>
-    </w:p>
-    <w:p>
-      <w:pPr>
-        <w:numPr>
-          <w:ilvl w:val="0"/>
-          <w:numId w:val="7"/>
-        </w:numPr>
-        <w:ind w:left="720" w:hanging="360"/>
-      </w:pPr>
-      <w:r>
-        <w:rPr>
-          <w:rtl w:val="0"/>
-        </w:rPr>
-        <w:t xml:space="preserve">Les randos et les dates sont défini par l’administrateur</w:t>
-      </w:r>
-    </w:p>
-    <w:p>
-      <w:pPr>
-        <w:numPr>
-          <w:ilvl w:val="0"/>
-          <w:numId w:val="7"/>
-        </w:numPr>
-        <w:ind w:left="720" w:hanging="360"/>
-        <w:rPr>
-          <w:u w:val="none"/>
-        </w:rPr>
-      </w:pPr>
-      <w:r>
-        <w:rPr>
-          <w:color w:val="980000"/>
-          <w:rtl w:val="0"/>
-        </w:rPr>
-        <w:t xml:space="preserve">Si l’API refonctionne </w:t>
-      </w:r>
-      <w:r>
-        <w:rPr>
-          <w:color w:val="38761d"/>
-          <w:rtl w:val="0"/>
-        </w:rPr>
-        <w:t xml:space="preserve">[Dataset 3]</w:t>
-      </w:r>
-      <w:r>
-        <w:rPr>
-          <w:color w:val="980000"/>
-          <w:rtl w:val="0"/>
-        </w:rPr>
-        <w:t xml:space="preserve"> : </w:t>
-      </w:r>
-      <w:r>
-        <w:rPr>
-          <w:rtl w:val="0"/>
-        </w:rPr>
-        <w:t xml:space="preserve">(Accès à l’ensemble des spots de la région) </w:t>
-      </w:r>
-      <w:r>
-        <w:rPr>
-          <w:rtl w:val="0"/>
-        </w:rPr>
-      </w:r>
-    </w:p>
-    <w:p>
-      <w:pPr>
-        <w:rPr/>
-      </w:pPr>
-      <w:r>
-        <w:rPr>
-          <w:rtl w:val="0"/>
-        </w:rPr>
-      </w:r>
-    </w:p>
-    <w:p>
-      <w:pPr>
-        <w:rPr>
-          <w:b w:val="1"/>
-          <w:u w:val="single"/>
-        </w:rPr>
-      </w:pPr>
-      <w:r>
-        <w:rPr>
-          <w:b w:val="1"/>
-          <w:u w:val="single"/>
-          <w:rtl w:val="0"/>
-        </w:rPr>
-        <w:t xml:space="preserve">Offre Activité: </w:t>
-      </w:r>
-    </w:p>
-    <w:p>
-      <w:pPr>
-        <w:numPr>
-          <w:ilvl w:val="0"/>
-          <w:numId w:val="7"/>
-        </w:numPr>
-        <w:ind w:left="720" w:hanging="360"/>
-      </w:pPr>
-      <w:r>
-        <w:rPr>
-          <w:rtl w:val="0"/>
-        </w:rPr>
-        <w:t xml:space="preserve">X activités qui changent tous les mois. L’utilisateur peut s’inscrire à l’une d’entre elle tant qu’il reste des places disponibles. </w:t>
-      </w:r>
-    </w:p>
-    <w:p>
-      <w:pPr>
-        <w:numPr>
-          <w:ilvl w:val="0"/>
-          <w:numId w:val="7"/>
-        </w:numPr>
-        <w:ind w:left="720" w:hanging="360"/>
-      </w:pPr>
-      <w:r>
-        <w:rPr>
-          <w:rtl w:val="0"/>
-        </w:rPr>
-        <w:t xml:space="preserve">Les activités, le nombre de places et les dates sont défini par l’administrateur</w:t>
-      </w:r>
-    </w:p>
-    <w:p>
-      <w:pPr>
-        <w:ind w:left="720" w:firstLine="0"/>
-        <w:rPr/>
-      </w:pPr>
-      <w:r>
-        <w:rPr>
-          <w:rtl w:val="0"/>
-        </w:rPr>
-      </w:r>
-    </w:p>
-    <w:p>
-      <w:pPr>
-        <w:rPr>
-          <w:b w:val="1"/>
-          <w:u w:val="single"/>
-        </w:rPr>
-      </w:pPr>
-      <w:r>
-        <w:rPr>
-          <w:b w:val="1"/>
-          <w:u w:val="single"/>
-          <w:rtl w:val="0"/>
-        </w:rPr>
-        <w:t xml:space="preserve">Offre Xtreme: </w:t>
-      </w:r>
-    </w:p>
-    <w:p>
-      <w:pPr>
-        <w:numPr>
-          <w:ilvl w:val="0"/>
-          <w:numId w:val="7"/>
-        </w:numPr>
-        <w:ind w:left="720" w:hanging="360"/>
-      </w:pPr>
-      <w:r>
-        <w:rPr>
-          <w:rtl w:val="0"/>
-        </w:rPr>
-        <w:t xml:space="preserve">X activité qui change tous les mois basée sur les sensations fortes. L’utilisateur peut s’inscrire tant qu’il reste des places disponibles. </w:t>
-      </w:r>
-    </w:p>
-    <w:p>
-      <w:pPr>
-        <w:numPr>
-          <w:ilvl w:val="0"/>
-          <w:numId w:val="7"/>
-        </w:numPr>
-        <w:ind w:left="720" w:hanging="360"/>
-      </w:pPr>
-      <w:r>
-        <w:rPr>
-          <w:rtl w:val="0"/>
-        </w:rPr>
-        <w:t xml:space="preserve">Les activités, le nombre de places et les dates sont défini par l’administrateur</w:t>
-      </w:r>
-    </w:p>
-    <w:p>
-      <w:pPr>
-        <w:rPr/>
-      </w:pPr>
-      <w:r>
-        <w:rPr>
-          <w:rtl w:val="0"/>
-        </w:rPr>
-      </w:r>
-    </w:p>
-    <w:p>
-      <w:pPr>
-        <w:rPr>
-          <w:b w:val="1"/>
-          <w:u w:val="single"/>
-        </w:rPr>
-      </w:pPr>
-      <w:r>
-        <w:rPr>
-          <w:b w:val="1"/>
-          <w:u w:val="single"/>
-          <w:rtl w:val="0"/>
-        </w:rPr>
-        <w:t xml:space="preserve">Types d’utilisateurs:</w:t>
-      </w:r>
-    </w:p>
-    <w:p>
-      <w:pPr>
-        <w:numPr>
-          <w:ilvl w:val="0"/>
-          <w:numId w:val="4"/>
-        </w:numPr>
-        <w:ind w:left="720" w:hanging="360"/>
-        <w:rPr>
-          <w:u w:val="none"/>
-        </w:rPr>
-      </w:pPr>
-      <w:r>
-        <w:rPr>
-          <w:rtl w:val="0"/>
-        </w:rPr>
-        <w:t xml:space="preserve">Clients: </w:t>
-      </w:r>
-    </w:p>
-    <w:p>
-      <w:pPr>
-        <w:numPr>
-          <w:ilvl w:val="1"/>
-          <w:numId w:val="4"/>
-        </w:numPr>
-        <w:ind w:left="1440" w:hanging="360"/>
-        <w:rPr>
-          <w:u w:val="none"/>
-        </w:rPr>
-      </w:pPr>
-      <w:r>
-        <w:rPr>
-          <w:rtl w:val="0"/>
-        </w:rPr>
-        <w:t xml:space="preserve">Il a accès à différentes activités selon le niveau de son abonnement</w:t>
-      </w:r>
-    </w:p>
-    <w:p>
-      <w:pPr>
-        <w:numPr>
-          <w:ilvl w:val="1"/>
-          <w:numId w:val="4"/>
-        </w:numPr>
-        <w:ind w:left="1440" w:hanging="360"/>
-        <w:rPr>
-          <w:u w:val="none"/>
-        </w:rPr>
-      </w:pPr>
-      <w:r>
-        <w:rPr>
-          <w:rtl w:val="0"/>
-        </w:rPr>
-        <w:t xml:space="preserve">Il peut s’inscrire aux activités de son choix (1 par mois)</w:t>
-      </w:r>
-    </w:p>
-    <w:p>
-      <w:pPr>
-        <w:numPr>
-          <w:ilvl w:val="0"/>
-          <w:numId w:val="4"/>
-        </w:numPr>
-        <w:ind w:left="720" w:hanging="360"/>
-        <w:rPr>
-          <w:u w:val="none"/>
-        </w:rPr>
-      </w:pPr>
-      <w:r>
-        <w:rPr>
-          <w:rtl w:val="0"/>
-        </w:rPr>
-        <w:t xml:space="preserve">Administrateur / Organisateur:</w:t>
-      </w:r>
-    </w:p>
-    <w:p>
-      <w:pPr>
-        <w:numPr>
-          <w:ilvl w:val="1"/>
-          <w:numId w:val="4"/>
-        </w:numPr>
-        <w:ind w:left="1440" w:hanging="360"/>
-        <w:rPr>
-          <w:u w:val="none"/>
-        </w:rPr>
-      </w:pPr>
-      <w:r>
-        <w:rPr>
-          <w:rtl w:val="0"/>
-        </w:rPr>
-        <w:t xml:space="preserve">Il peut créer des activités/rando et définir la date et le nombre de places disponibles</w:t>
-      </w:r>
-    </w:p>
-    <w:p>
-      <w:pPr>
-        <w:numPr>
-          <w:ilvl w:val="1"/>
-          <w:numId w:val="4"/>
-        </w:numPr>
-        <w:ind w:left="1440" w:hanging="360"/>
-        <w:rPr>
-          <w:u w:val="none"/>
-        </w:rPr>
-      </w:pPr>
-      <w:r>
-        <w:rPr>
-          <w:rtl w:val="0"/>
-        </w:rPr>
-        <w:t xml:space="preserve">Il crée les profils accompagnateurs et les affectent aux activités</w:t>
-      </w:r>
-    </w:p>
-    <w:p>
-      <w:pPr>
-        <w:numPr>
-          <w:ilvl w:val="1"/>
-          <w:numId w:val="4"/>
-        </w:numPr>
-        <w:ind w:left="1440" w:hanging="360"/>
-        <w:rPr>
-          <w:u w:val="none"/>
-        </w:rPr>
-      </w:pPr>
-      <w:r>
-        <w:rPr>
-          <w:rtl w:val="0"/>
-        </w:rPr>
-        <w:t xml:space="preserve">Il a accès à une base de donnée regroupant les prestataires susceptibles d’accueillir l’activité </w:t>
-      </w:r>
-      <w:r>
-        <w:rPr>
-          <w:color w:val="38761d"/>
-          <w:rtl w:val="0"/>
-        </w:rPr>
-        <w:t xml:space="preserve">[Dataset 5]</w:t>
-      </w:r>
-      <w:r>
-        <w:rPr>
-          <w:rtl w:val="0"/>
-        </w:rPr>
-      </w:r>
-    </w:p>
-    <w:p>
-      <w:pPr>
-        <w:numPr>
-          <w:ilvl w:val="0"/>
-          <w:numId w:val="4"/>
-        </w:numPr>
-        <w:ind w:left="720" w:hanging="360"/>
-        <w:rPr>
-          <w:u w:val="none"/>
-        </w:rPr>
-      </w:pPr>
-      <w:r>
-        <w:rPr>
-          <w:rtl w:val="0"/>
-        </w:rPr>
-        <w:t xml:space="preserve">Accompagnateur</w:t>
-      </w:r>
-    </w:p>
-    <w:p>
-      <w:pPr>
-        <w:numPr>
-          <w:ilvl w:val="1"/>
-          <w:numId w:val="4"/>
-        </w:numPr>
-        <w:ind w:left="1440" w:hanging="360"/>
-        <w:rPr>
-          <w:u w:val="none"/>
-        </w:rPr>
-      </w:pPr>
-      <w:r>
-        <w:rPr>
-          <w:rtl w:val="0"/>
-        </w:rPr>
-        <w:t xml:space="preserve">Il accompagne les clients. Il est affecté à une activité par l’organisateur. </w:t>
-      </w:r>
-    </w:p>
-    <w:p>
-      <w:pPr>
-        <w:numPr>
-          <w:ilvl w:val="1"/>
-          <w:numId w:val="4"/>
-        </w:numPr>
-        <w:ind w:left="1440" w:hanging="360"/>
-        <w:rPr>
-          <w:u w:val="none"/>
-        </w:rPr>
-      </w:pPr>
-      <w:r>
-        <w:rPr>
-          <w:rtl w:val="0"/>
-        </w:rPr>
-        <w:t xml:space="preserve">Il a accès à ses affectations sur son profil</w:t>
-      </w:r>
-    </w:p>
-    <w:p>
-      <w:pPr>
-        <w:rPr/>
-      </w:pPr>
-      <w:r>
-        <w:rPr>
-          <w:rtl w:val="0"/>
-        </w:rPr>
-      </w:r>
-    </w:p>
-    <w:p>
-      <w:pPr>
-        <w:rPr/>
-      </w:pPr>
-      <w:r>
-        <w:rPr>
-          <w:rtl w:val="0"/>
-        </w:rPr>
-        <w:t xml:space="preserve">MCD</w:t>
       </w:r>
     </w:p>
     <w:p>

</xml_diff>